<commit_message>
DW - documentacion-fial(1) - Articulo
</commit_message>
<xml_diff>
--- a/documentos/preview/Articulo.docx
+++ b/documentos/preview/Articulo.docx
@@ -148,54 +148,56 @@
         <w:rPr>
           <w:i/>
         </w:rPr>
-        <w:t xml:space="preserve"> internet es más frecuente, es por ello que las aplicaciones de escritorio </w:t>
+        <w:t xml:space="preserve"> internet es más frecuente, es por ello que las aplicaciones de escritorio desarrolladas anteriormente serán adaptad</w:t>
       </w:r>
       <w:r>
         <w:rPr>
           <w:i/>
         </w:rPr>
-        <w:t>desarrolladas</w:t>
-      </w:r>
-      <w:r>
-        <w:rPr>
+        <w:t xml:space="preserve">as a la internet, un uso frecuente es el caso de la aplicación </w:t>
+      </w:r>
+      <w:r>
+        <w:rPr>
+          <w:b/>
           <w:i/>
         </w:rPr>
-        <w:t xml:space="preserve"> anteriormente serán adaptad</w:t>
-      </w:r>
-      <w:r>
-        <w:rPr>
+        <w:t xml:space="preserve">Microsoft (Excel, Word, </w:t>
+      </w:r>
+      <w:proofErr w:type="spellStart"/>
+      <w:r>
+        <w:rPr>
+          <w:b/>
           <w:i/>
         </w:rPr>
-        <w:t xml:space="preserve">as a la internet, un uso frecuente es el caso de la aplicación </w:t>
-      </w:r>
+        <w:t>power</w:t>
+      </w:r>
+      <w:proofErr w:type="spellEnd"/>
       <w:r>
         <w:rPr>
           <w:b/>
           <w:i/>
         </w:rPr>
-        <w:t xml:space="preserve">Microsoft (Excel, Word, </w:t>
-      </w:r>
-      <w:proofErr w:type="spellStart"/>
-      <w:r>
-        <w:rPr>
-          <w:b/>
+        <w:t xml:space="preserve"> Paint, entre otros). </w:t>
+      </w:r>
+      <w:r>
+        <w:rPr>
           <w:i/>
         </w:rPr>
-        <w:t>power</w:t>
-      </w:r>
-      <w:proofErr w:type="spellEnd"/>
-      <w:r>
-        <w:rPr>
-          <w:b/>
+        <w:t xml:space="preserve"> Que ahora es un software ejecutándose en la web.</w:t>
+      </w:r>
+    </w:p>
+    <w:p>
+      <w:pPr>
+        <w:jc w:val="both"/>
+        <w:rPr>
           <w:i/>
         </w:rPr>
-        <w:t xml:space="preserve"> Paint, entre otros). </w:t>
-      </w:r>
+      </w:pPr>
       <w:r>
         <w:rPr>
           <w:i/>
         </w:rPr>
-        <w:t xml:space="preserve"> Que ahora es un software ejecutándose en la web.</w:t>
+        <w:t>Entonces en este artículo se presentara una aplicación de dibujo y diseño en la nube, para aquellas personas que aman el arte, el diseño, el dibujo, o cualquier persona que tenga el deseo de realizar un simple boceto.</w:t>
       </w:r>
     </w:p>
     <w:p>
@@ -205,20 +207,6 @@
           <w:i/>
         </w:rPr>
       </w:pPr>
-      <w:r>
-        <w:rPr>
-          <w:i/>
-        </w:rPr>
-        <w:t>Entonces en este artículo se presentara una aplicación de dibujo y diseño en la nube, para aquellas personas que aman el arte, el diseño, el dibujo, o cualquier persona que tenga el deseo de realizar un simple boceto.</w:t>
-      </w:r>
-    </w:p>
-    <w:p>
-      <w:pPr>
-        <w:jc w:val="both"/>
-        <w:rPr>
-          <w:i/>
-        </w:rPr>
-      </w:pPr>
     </w:p>
     <w:p>
       <w:pPr>
@@ -312,13 +300,7 @@
         <w:rPr>
           <w:b/>
         </w:rPr>
-        <w:t>Métodos</w:t>
-      </w:r>
-      <w:r>
-        <w:rPr>
-          <w:b/>
-        </w:rPr>
-        <w:t xml:space="preserve"> y herramientas de desarrollo</w:t>
+        <w:t>Métodos y herramientas de desarrollo</w:t>
       </w:r>
     </w:p>
     <w:p>
@@ -608,10 +590,7 @@
       </w:r>
       <w:proofErr w:type="spellStart"/>
       <w:r>
-        <w:t>Internet</w:t>
-      </w:r>
-      <w:r>
-        <w:t>Explorer</w:t>
+        <w:t>InternetExplorer</w:t>
       </w:r>
       <w:proofErr w:type="spellEnd"/>
       <w:r>
@@ -967,8 +946,8 @@
         <w:lastRenderedPageBreak/>
         <w:drawing>
           <wp:inline distT="0" distB="0" distL="0" distR="0">
-            <wp:extent cx="4261569" cy="2217420"/>
-            <wp:effectExtent l="0" t="0" r="5715" b="0"/>
+            <wp:extent cx="4023360" cy="2093473"/>
+            <wp:effectExtent l="0" t="0" r="0" b="2540"/>
             <wp:docPr id="1" name="Imagen 1" descr="E:\UNAJMA\ingenieria de software II\upload\proyecto\capturas\funcion v4.2.PNG"/>
             <wp:cNvGraphicFramePr>
               <a:graphicFrameLocks xmlns:a="http://schemas.openxmlformats.org/drawingml/2006/main" noChangeAspect="1"/>
@@ -998,7 +977,7 @@
                   <pic:spPr bwMode="auto">
                     <a:xfrm>
                       <a:off x="0" y="0"/>
-                      <a:ext cx="4275328" cy="2224579"/>
+                      <a:ext cx="4049423" cy="2107034"/>
                     </a:xfrm>
                     <a:prstGeom prst="rect">
                       <a:avLst/>
@@ -1094,10 +1073,7 @@
         <w:jc w:val="both"/>
       </w:pPr>
       <w:r>
-        <w:t>Que</w:t>
-      </w:r>
-      <w:r>
-        <w:t xml:space="preserve"> </w:t>
+        <w:t xml:space="preserve">Que </w:t>
       </w:r>
       <w:r>
         <w:t>realizar dibujos.</w:t>
@@ -1113,10 +1089,7 @@
         <w:jc w:val="both"/>
       </w:pPr>
       <w:r>
-        <w:t>Permitir</w:t>
-      </w:r>
-      <w:r>
-        <w:t xml:space="preserve"> mo</w:t>
+        <w:t>Permitir mo</w:t>
       </w:r>
       <w:r>
         <w:t>dificar la cuenta de usuario.</w:t>
@@ -1246,13 +1219,7 @@
         <w:rPr>
           <w:b/>
         </w:rPr>
-        <w:t>Resultados</w:t>
-      </w:r>
-      <w:r>
-        <w:rPr>
-          <w:b/>
-        </w:rPr>
-        <w:t>:</w:t>
+        <w:t>Resultados:</w:t>
       </w:r>
     </w:p>
     <w:p>
@@ -1309,13 +1276,7 @@
         <w:rPr>
           <w:b/>
         </w:rPr>
-        <w:t>Agradecimientos</w:t>
-      </w:r>
-      <w:r>
-        <w:rPr>
-          <w:b/>
-        </w:rPr>
-        <w:t>:</w:t>
+        <w:t>Agradecimientos:</w:t>
       </w:r>
     </w:p>
     <w:p>
@@ -1330,25 +1291,21 @@
       <w:pPr>
         <w:jc w:val="both"/>
       </w:pPr>
-    </w:p>
-    <w:p>
-      <w:pPr>
-        <w:jc w:val="both"/>
-        <w:rPr>
-          <w:b/>
-        </w:rPr>
-      </w:pPr>
-      <w:r>
-        <w:rPr>
-          <w:b/>
-        </w:rPr>
-        <w:t>Referencias</w:t>
-      </w:r>
-      <w:r>
-        <w:rPr>
-          <w:b/>
-        </w:rPr>
-        <w:t>:</w:t>
+      <w:bookmarkStart w:id="0" w:name="_GoBack"/>
+      <w:bookmarkEnd w:id="0"/>
+    </w:p>
+    <w:p>
+      <w:pPr>
+        <w:jc w:val="both"/>
+        <w:rPr>
+          <w:b/>
+        </w:rPr>
+      </w:pPr>
+      <w:r>
+        <w:rPr>
+          <w:b/>
+        </w:rPr>
+        <w:t>Referencias:</w:t>
       </w:r>
     </w:p>
     <w:p>
@@ -1359,6 +1316,11 @@
           <w:numId w:val="1"/>
         </w:numPr>
         <w:jc w:val="both"/>
+        <w:rPr>
+          <w:rStyle w:val="Hipervnculo"/>
+          <w:color w:val="000000"/>
+          <w:u w:val="none"/>
+        </w:rPr>
       </w:pPr>
       <w:hyperlink r:id="rId6" w:history="1">
         <w:r>
@@ -1383,17 +1345,33 @@
           <w:rPr>
             <w:rStyle w:val="Hipervnculo"/>
           </w:rPr>
-          <w:t>http://www.w3.com/canvas</w:t>
+          <w:t>http://www.w3.org/TR/2dcontext/</w:t>
         </w:r>
       </w:hyperlink>
     </w:p>
     <w:p>
       <w:pPr>
         <w:pStyle w:val="Prrafodelista"/>
-        <w:jc w:val="both"/>
-      </w:pPr>
-      <w:bookmarkStart w:id="0" w:name="_GoBack"/>
-      <w:bookmarkEnd w:id="0"/>
+        <w:numPr>
+          <w:ilvl w:val="0"/>
+          <w:numId w:val="1"/>
+        </w:numPr>
+        <w:jc w:val="both"/>
+      </w:pPr>
+      <w:hyperlink r:id="rId8" w:history="1">
+        <w:r>
+          <w:rPr>
+            <w:rStyle w:val="Hipervnculo"/>
+          </w:rPr>
+          <w:t>http://www.w3schools.com/canvas/default.asp</w:t>
+        </w:r>
+      </w:hyperlink>
+    </w:p>
+    <w:p>
+      <w:pPr>
+        <w:pStyle w:val="Prrafodelista"/>
+        <w:jc w:val="both"/>
+      </w:pPr>
     </w:p>
     <w:p>
       <w:pPr>
@@ -1583,7 +1561,7 @@
   <w:abstractNum w:abstractNumId="0">
     <w:nsid w:val="32F817E7"/>
     <w:multiLevelType w:val="hybridMultilevel"/>
-    <w:tmpl w:val="221AB12C"/>
+    <w:tmpl w:val="4894E43A"/>
     <w:lvl w:ilvl="0" w:tplc="0C0A0001">
       <w:start w:val="1"/>
       <w:numFmt w:val="bullet"/>

</xml_diff>